<commit_message>
Updated sample occupancy report with wi-fi data.
</commit_message>
<xml_diff>
--- a/toolkit/reports/6-occupancy/occupancy_wifi_report.docx
+++ b/toolkit/reports/6-occupancy/occupancy_wifi_report.docx
@@ -198,7 +198,7 @@
           </w:tcPr>
           <w:p>
             <w:r>
-              <w:t>Weekday earliest arrival time (hours after midnight)</w:t>
+              <w:t>WEEKDAY earliest arrival time</w:t>
             </w:r>
           </w:p>
         </w:tc>
@@ -208,7 +208,7 @@
           </w:tcPr>
           <w:p>
             <w:r>
-              <w:t>Weekday latest departure time (hours after midnight)</w:t>
+              <w:t>WEEKDAY latest departure time</w:t>
             </w:r>
           </w:p>
         </w:tc>
@@ -218,7 +218,7 @@
           </w:tcPr>
           <w:p>
             <w:r>
-              <w:t>Weekday highest occupant count</w:t>
+              <w:t>WEEKDAY highest occupant count</w:t>
             </w:r>
           </w:p>
         </w:tc>
@@ -228,7 +228,7 @@
           </w:tcPr>
           <w:p>
             <w:r>
-              <w:t>Weekend earliest arrival time (hours after midnight)</w:t>
+              <w:t>WEEKEND earliest arrival time</w:t>
             </w:r>
           </w:p>
         </w:tc>
@@ -238,7 +238,7 @@
           </w:tcPr>
           <w:p>
             <w:r>
-              <w:t>Weekend latest departure time (hours after midnight)</w:t>
+              <w:t>WEEKEND latest departure time</w:t>
             </w:r>
           </w:p>
         </w:tc>
@@ -248,7 +248,7 @@
           </w:tcPr>
           <w:p>
             <w:r>
-              <w:t>Weekend highest occupant count</w:t>
+              <w:t>WEEKEND highest occupant count</w:t>
             </w:r>
           </w:p>
         </w:tc>
@@ -270,7 +270,7 @@
           </w:tcPr>
           <w:p>
             <w:r>
-              <w:t>8</w:t>
+              <w:t>08:00</w:t>
             </w:r>
           </w:p>
         </w:tc>
@@ -280,7 +280,7 @@
           </w:tcPr>
           <w:p>
             <w:r>
-              <w:t>19</w:t>
+              <w:t>19:00</w:t>
             </w:r>
           </w:p>
         </w:tc>
@@ -338,7 +338,7 @@
           </w:tcPr>
           <w:p>
             <w:r>
-              <w:t>7</w:t>
+              <w:t>07:00</w:t>
             </w:r>
           </w:p>
         </w:tc>
@@ -348,7 +348,7 @@
           </w:tcPr>
           <w:p>
             <w:r>
-              <w:t>19</w:t>
+              <w:t>19:00</w:t>
             </w:r>
           </w:p>
         </w:tc>
@@ -368,7 +368,7 @@
           </w:tcPr>
           <w:p>
             <w:r>
-              <w:t>7</w:t>
+              <w:t>07:00</w:t>
             </w:r>
           </w:p>
         </w:tc>
@@ -378,7 +378,7 @@
           </w:tcPr>
           <w:p>
             <w:r>
-              <w:t>19</w:t>
+              <w:t>19:00</w:t>
             </w:r>
           </w:p>
         </w:tc>
@@ -410,7 +410,7 @@
           </w:tcPr>
           <w:p>
             <w:r>
-              <w:t>7</w:t>
+              <w:t>07:00</w:t>
             </w:r>
           </w:p>
         </w:tc>
@@ -420,7 +420,7 @@
           </w:tcPr>
           <w:p>
             <w:r>
-              <w:t>21</w:t>
+              <w:t>21:00</w:t>
             </w:r>
           </w:p>
         </w:tc>
@@ -440,7 +440,7 @@
           </w:tcPr>
           <w:p>
             <w:r>
-              <w:t>9</w:t>
+              <w:t>09:00</w:t>
             </w:r>
           </w:p>
         </w:tc>
@@ -450,7 +450,7 @@
           </w:tcPr>
           <w:p>
             <w:r>
-              <w:t>20</w:t>
+              <w:t>20:00</w:t>
             </w:r>
           </w:p>
         </w:tc>
@@ -482,7 +482,7 @@
           </w:tcPr>
           <w:p>
             <w:r>
-              <w:t>7</w:t>
+              <w:t>07:00</w:t>
             </w:r>
           </w:p>
         </w:tc>
@@ -492,7 +492,7 @@
           </w:tcPr>
           <w:p>
             <w:r>
-              <w:t>19</w:t>
+              <w:t>19:00</w:t>
             </w:r>
           </w:p>
         </w:tc>
@@ -512,7 +512,7 @@
           </w:tcPr>
           <w:p>
             <w:r>
-              <w:t>10</w:t>
+              <w:t>10:00</w:t>
             </w:r>
           </w:p>
         </w:tc>
@@ -522,7 +522,7 @@
           </w:tcPr>
           <w:p>
             <w:r>
-              <w:t>18</w:t>
+              <w:t>18:00</w:t>
             </w:r>
           </w:p>
         </w:tc>
@@ -554,7 +554,7 @@
           </w:tcPr>
           <w:p>
             <w:r>
-              <w:t>7</w:t>
+              <w:t>07:00</w:t>
             </w:r>
           </w:p>
         </w:tc>
@@ -564,7 +564,7 @@
           </w:tcPr>
           <w:p>
             <w:r>
-              <w:t>20</w:t>
+              <w:t>20:00</w:t>
             </w:r>
           </w:p>
         </w:tc>
@@ -584,7 +584,7 @@
           </w:tcPr>
           <w:p>
             <w:r>
-              <w:t>12</w:t>
+              <w:t>12:00</w:t>
             </w:r>
           </w:p>
         </w:tc>
@@ -594,7 +594,7 @@
           </w:tcPr>
           <w:p>
             <w:r>
-              <w:t>18</w:t>
+              <w:t>18:00</w:t>
             </w:r>
           </w:p>
         </w:tc>
@@ -626,7 +626,7 @@
           </w:tcPr>
           <w:p>
             <w:r>
-              <w:t>7</w:t>
+              <w:t>07:00</w:t>
             </w:r>
           </w:p>
         </w:tc>
@@ -636,7 +636,7 @@
           </w:tcPr>
           <w:p>
             <w:r>
-              <w:t>18</w:t>
+              <w:t>18:00</w:t>
             </w:r>
           </w:p>
         </w:tc>
@@ -694,7 +694,7 @@
           </w:tcPr>
           <w:p>
             <w:r>
-              <w:t>8</w:t>
+              <w:t>08:00</w:t>
             </w:r>
           </w:p>
         </w:tc>
@@ -704,7 +704,7 @@
           </w:tcPr>
           <w:p>
             <w:r>
-              <w:t>18</w:t>
+              <w:t>18:00</w:t>
             </w:r>
           </w:p>
         </w:tc>

</xml_diff>